<commit_message>
Ajout des dossier TP
</commit_message>
<xml_diff>
--- a/Semestre 3/TP/BD/TP3/Compte rendu TP3 Christopher Marie-Angélique.docx
+++ b/Semestre 3/TP/BD/TP3/Compte rendu TP3 Christopher Marie-Angélique.docx
@@ -14,6 +14,8 @@
       <w:pPr>
         <w:pStyle w:val="Titre"/>
       </w:pPr>
+      <w:bookmarkStart w:id="0" w:name="_GoBack"/>
+      <w:bookmarkEnd w:id="0"/>
       <w:r>
         <w:t>TP3 – SQL et prog</w:t>
       </w:r>
@@ -29,6 +31,12 @@
     <w:p/>
     <w:sdt>
       <w:sdtPr>
+        <w:rPr>
+          <w:rFonts w:asciiTheme="minorHAnsi" w:eastAsiaTheme="minorEastAsia" w:hAnsiTheme="minorHAnsi" w:cstheme="minorBidi"/>
+          <w:color w:val="auto"/>
+          <w:sz w:val="21"/>
+          <w:szCs w:val="21"/>
+        </w:rPr>
         <w:id w:val="1558205154"/>
         <w:docPartObj>
           <w:docPartGallery w:val="Table of Contents"/>
@@ -37,12 +45,8 @@
       </w:sdtPr>
       <w:sdtEndPr>
         <w:rPr>
-          <w:rFonts w:asciiTheme="minorHAnsi" w:eastAsiaTheme="minorEastAsia" w:hAnsiTheme="minorHAnsi" w:cstheme="minorBidi"/>
           <w:b/>
           <w:bCs/>
-          <w:color w:val="auto"/>
-          <w:sz w:val="21"/>
-          <w:szCs w:val="21"/>
         </w:rPr>
       </w:sdtEndPr>
       <w:sdtContent>
@@ -55,6 +59,18 @@
           </w:r>
         </w:p>
         <w:p>
+          <w:pPr>
+            <w:pStyle w:val="TM1"/>
+            <w:tabs>
+              <w:tab w:val="right" w:leader="dot" w:pos="9062"/>
+            </w:tabs>
+            <w:rPr>
+              <w:noProof/>
+              <w:sz w:val="22"/>
+              <w:szCs w:val="22"/>
+              <w:lang w:eastAsia="fr-FR"/>
+            </w:rPr>
+          </w:pPr>
           <w:r>
             <w:fldChar w:fldCharType="begin"/>
           </w:r>
@@ -64,14 +80,136 @@
           <w:r>
             <w:fldChar w:fldCharType="separate"/>
           </w:r>
-          <w:r>
+          <w:hyperlink w:anchor="_Toc115974273" w:history="1">
+            <w:r>
+              <w:rPr>
+                <w:rStyle w:val="Lienhypertexte"/>
+                <w:noProof/>
+              </w:rPr>
+              <w:t>Introduction</w:t>
+            </w:r>
+            <w:r>
+              <w:rPr>
+                <w:noProof/>
+                <w:webHidden/>
+              </w:rPr>
+              <w:tab/>
+            </w:r>
+            <w:r>
+              <w:rPr>
+                <w:noProof/>
+                <w:webHidden/>
+              </w:rPr>
+              <w:fldChar w:fldCharType="begin"/>
+            </w:r>
+            <w:r>
+              <w:rPr>
+                <w:noProof/>
+                <w:webHidden/>
+              </w:rPr>
+              <w:instrText xml:space="preserve"> PAGEREF _Toc115974273 \h </w:instrText>
+            </w:r>
+            <w:r>
+              <w:rPr>
+                <w:noProof/>
+                <w:webHidden/>
+              </w:rPr>
+            </w:r>
+            <w:r>
+              <w:rPr>
+                <w:noProof/>
+                <w:webHidden/>
+              </w:rPr>
+              <w:fldChar w:fldCharType="separate"/>
+            </w:r>
+            <w:r>
+              <w:rPr>
+                <w:noProof/>
+                <w:webHidden/>
+              </w:rPr>
+              <w:t>2</w:t>
+            </w:r>
+            <w:r>
+              <w:rPr>
+                <w:noProof/>
+                <w:webHidden/>
+              </w:rPr>
+              <w:fldChar w:fldCharType="end"/>
+            </w:r>
+          </w:hyperlink>
+        </w:p>
+        <w:p>
+          <w:pPr>
+            <w:pStyle w:val="TM1"/>
+            <w:tabs>
+              <w:tab w:val="right" w:leader="dot" w:pos="9062"/>
+            </w:tabs>
             <w:rPr>
-              <w:b/>
-              <w:bCs/>
               <w:noProof/>
+              <w:sz w:val="22"/>
+              <w:szCs w:val="22"/>
+              <w:lang w:eastAsia="fr-FR"/>
             </w:rPr>
-            <w:t>Aucune entrée de table des matières n'a été trouvée.</w:t>
-          </w:r>
+          </w:pPr>
+          <w:hyperlink w:anchor="_Toc115974274" w:history="1">
+            <w:r>
+              <w:rPr>
+                <w:rStyle w:val="Lienhypertexte"/>
+                <w:noProof/>
+              </w:rPr>
+              <w:t>Mise en place d’une procédure PL/SQL</w:t>
+            </w:r>
+            <w:r>
+              <w:rPr>
+                <w:noProof/>
+                <w:webHidden/>
+              </w:rPr>
+              <w:tab/>
+            </w:r>
+            <w:r>
+              <w:rPr>
+                <w:noProof/>
+                <w:webHidden/>
+              </w:rPr>
+              <w:fldChar w:fldCharType="begin"/>
+            </w:r>
+            <w:r>
+              <w:rPr>
+                <w:noProof/>
+                <w:webHidden/>
+              </w:rPr>
+              <w:instrText xml:space="preserve"> PAGEREF _Toc115974274 \h </w:instrText>
+            </w:r>
+            <w:r>
+              <w:rPr>
+                <w:noProof/>
+                <w:webHidden/>
+              </w:rPr>
+            </w:r>
+            <w:r>
+              <w:rPr>
+                <w:noProof/>
+                <w:webHidden/>
+              </w:rPr>
+              <w:fldChar w:fldCharType="separate"/>
+            </w:r>
+            <w:r>
+              <w:rPr>
+                <w:noProof/>
+                <w:webHidden/>
+              </w:rPr>
+              <w:t>2</w:t>
+            </w:r>
+            <w:r>
+              <w:rPr>
+                <w:noProof/>
+                <w:webHidden/>
+              </w:rPr>
+              <w:fldChar w:fldCharType="end"/>
+            </w:r>
+          </w:hyperlink>
+        </w:p>
+        <w:p>
           <w:r>
             <w:rPr>
               <w:b/>
@@ -92,10 +230,12 @@
       <w:pPr>
         <w:pStyle w:val="Titre1"/>
       </w:pPr>
+      <w:bookmarkStart w:id="1" w:name="_Toc115974273"/>
       <w:r>
         <w:lastRenderedPageBreak/>
         <w:t>Introduction</w:t>
       </w:r>
+      <w:bookmarkEnd w:id="1"/>
     </w:p>
     <w:p>
       <w:pPr>
@@ -122,9 +262,11 @@
       <w:pPr>
         <w:pStyle w:val="Titre1"/>
       </w:pPr>
+      <w:bookmarkStart w:id="2" w:name="_Toc115974274"/>
       <w:r>
         <w:t>Mise en place d’une procédure PL/SQL</w:t>
       </w:r>
+      <w:bookmarkEnd w:id="2"/>
     </w:p>
     <w:p>
       <w:pPr>
@@ -153,33 +295,1016 @@
     </w:p>
     <w:p>
       <w:pPr>
+        <w:ind w:left="360"/>
+      </w:pPr>
+      <w:r>
+        <w:drawing>
+          <wp:inline distT="0" distB="0" distL="0" distR="0" wp14:anchorId="03469E44" wp14:editId="6A8F484A">
+            <wp:extent cx="5760720" cy="6093460"/>
+            <wp:effectExtent l="0" t="0" r="0" b="2540"/>
+            <wp:docPr id="1" name="Image 1"/>
+            <wp:cNvGraphicFramePr>
+              <a:graphicFrameLocks xmlns:a="http://schemas.openxmlformats.org/drawingml/2006/main" noChangeAspect="1"/>
+            </wp:cNvGraphicFramePr>
+            <a:graphic xmlns:a="http://schemas.openxmlformats.org/drawingml/2006/main">
+              <a:graphicData uri="http://schemas.openxmlformats.org/drawingml/2006/picture">
+                <pic:pic xmlns:pic="http://schemas.openxmlformats.org/drawingml/2006/picture">
+                  <pic:nvPicPr>
+                    <pic:cNvPr id="1" name=""/>
+                    <pic:cNvPicPr/>
+                  </pic:nvPicPr>
+                  <pic:blipFill>
+                    <a:blip r:embed="rId6"/>
+                    <a:stretch>
+                      <a:fillRect/>
+                    </a:stretch>
+                  </pic:blipFill>
+                  <pic:spPr>
+                    <a:xfrm>
+                      <a:off x="0" y="0"/>
+                      <a:ext cx="5760720" cy="6093460"/>
+                    </a:xfrm>
+                    <a:prstGeom prst="rect">
+                      <a:avLst/>
+                    </a:prstGeom>
+                  </pic:spPr>
+                </pic:pic>
+              </a:graphicData>
+            </a:graphic>
+          </wp:inline>
+        </w:drawing>
+      </w:r>
+    </w:p>
+    <w:p>
+      <w:pPr>
+        <w:ind w:left="360"/>
+      </w:pPr>
+      <w:r>
+        <w:lastRenderedPageBreak/>
+        <w:drawing>
+          <wp:inline distT="0" distB="0" distL="0" distR="0" wp14:anchorId="11A5434A" wp14:editId="0AD4A927">
+            <wp:extent cx="5760720" cy="3248025"/>
+            <wp:effectExtent l="0" t="0" r="0" b="9525"/>
+            <wp:docPr id="2" name="Image 2"/>
+            <wp:cNvGraphicFramePr>
+              <a:graphicFrameLocks xmlns:a="http://schemas.openxmlformats.org/drawingml/2006/main" noChangeAspect="1"/>
+            </wp:cNvGraphicFramePr>
+            <a:graphic xmlns:a="http://schemas.openxmlformats.org/drawingml/2006/main">
+              <a:graphicData uri="http://schemas.openxmlformats.org/drawingml/2006/picture">
+                <pic:pic xmlns:pic="http://schemas.openxmlformats.org/drawingml/2006/picture">
+                  <pic:nvPicPr>
+                    <pic:cNvPr id="1" name=""/>
+                    <pic:cNvPicPr/>
+                  </pic:nvPicPr>
+                  <pic:blipFill>
+                    <a:blip r:embed="rId7"/>
+                    <a:stretch>
+                      <a:fillRect/>
+                    </a:stretch>
+                  </pic:blipFill>
+                  <pic:spPr>
+                    <a:xfrm>
+                      <a:off x="0" y="0"/>
+                      <a:ext cx="5760720" cy="3248025"/>
+                    </a:xfrm>
+                    <a:prstGeom prst="rect">
+                      <a:avLst/>
+                    </a:prstGeom>
+                  </pic:spPr>
+                </pic:pic>
+              </a:graphicData>
+            </a:graphic>
+          </wp:inline>
+        </w:drawing>
+      </w:r>
+    </w:p>
+    <w:p>
+      <w:pPr>
         <w:pStyle w:val="Paragraphedeliste"/>
         <w:numPr>
           <w:ilvl w:val="0"/>
           <w:numId w:val="1"/>
         </w:numPr>
       </w:pPr>
-      <w:bookmarkStart w:id="0" w:name="_GoBack"/>
-      <w:bookmarkEnd w:id="0"/>
+      <w:r>
+        <w:t>Testez la procédure PL/SQL en vérifiant</w:t>
+      </w:r>
     </w:p>
     <w:p>
       <w:pPr>
         <w:pStyle w:val="Paragraphedeliste"/>
         <w:numPr>
           <w:ilvl w:val="0"/>
-          <w:numId w:val="1"/>
+          <w:numId w:val="3"/>
         </w:numPr>
       </w:pPr>
       <w:r>
-        <w:t>Testez la procédure PL/SQL en vérifiant</w:t>
-      </w:r>
-    </w:p>
-    <w:p>
-      <w:pPr>
-        <w:pStyle w:val="Titre1"/>
-      </w:pPr>
-      <w:r>
-        <w:t>Conclusion</w:t>
+        <w:t>Cas nominal :</w:t>
+      </w:r>
+    </w:p>
+    <w:p>
+      <w:pPr>
+        <w:ind w:left="360"/>
+      </w:pPr>
+      <w:r>
+        <w:drawing>
+          <wp:inline distT="0" distB="0" distL="0" distR="0" wp14:anchorId="17C87BBB" wp14:editId="1A795470">
+            <wp:extent cx="5760720" cy="549910"/>
+            <wp:effectExtent l="0" t="0" r="0" b="2540"/>
+            <wp:docPr id="4" name="Image 4"/>
+            <wp:cNvGraphicFramePr>
+              <a:graphicFrameLocks xmlns:a="http://schemas.openxmlformats.org/drawingml/2006/main" noChangeAspect="1"/>
+            </wp:cNvGraphicFramePr>
+            <a:graphic xmlns:a="http://schemas.openxmlformats.org/drawingml/2006/main">
+              <a:graphicData uri="http://schemas.openxmlformats.org/drawingml/2006/picture">
+                <pic:pic xmlns:pic="http://schemas.openxmlformats.org/drawingml/2006/picture">
+                  <pic:nvPicPr>
+                    <pic:cNvPr id="1" name=""/>
+                    <pic:cNvPicPr/>
+                  </pic:nvPicPr>
+                  <pic:blipFill>
+                    <a:blip r:embed="rId8"/>
+                    <a:stretch>
+                      <a:fillRect/>
+                    </a:stretch>
+                  </pic:blipFill>
+                  <pic:spPr>
+                    <a:xfrm>
+                      <a:off x="0" y="0"/>
+                      <a:ext cx="5760720" cy="549910"/>
+                    </a:xfrm>
+                    <a:prstGeom prst="rect">
+                      <a:avLst/>
+                    </a:prstGeom>
+                  </pic:spPr>
+                </pic:pic>
+              </a:graphicData>
+            </a:graphic>
+          </wp:inline>
+        </w:drawing>
+      </w:r>
+    </w:p>
+    <w:p>
+      <w:pPr>
+        <w:ind w:left="360"/>
+      </w:pPr>
+      <w:r>
+        <w:drawing>
+          <wp:inline distT="0" distB="0" distL="0" distR="0" wp14:anchorId="58730EE8" wp14:editId="147712CF">
+            <wp:extent cx="1844200" cy="365792"/>
+            <wp:effectExtent l="0" t="0" r="3810" b="0"/>
+            <wp:docPr id="5" name="Image 5"/>
+            <wp:cNvGraphicFramePr>
+              <a:graphicFrameLocks xmlns:a="http://schemas.openxmlformats.org/drawingml/2006/main" noChangeAspect="1"/>
+            </wp:cNvGraphicFramePr>
+            <a:graphic xmlns:a="http://schemas.openxmlformats.org/drawingml/2006/main">
+              <a:graphicData uri="http://schemas.openxmlformats.org/drawingml/2006/picture">
+                <pic:pic xmlns:pic="http://schemas.openxmlformats.org/drawingml/2006/picture">
+                  <pic:nvPicPr>
+                    <pic:cNvPr id="1" name=""/>
+                    <pic:cNvPicPr/>
+                  </pic:nvPicPr>
+                  <pic:blipFill>
+                    <a:blip r:embed="rId9"/>
+                    <a:stretch>
+                      <a:fillRect/>
+                    </a:stretch>
+                  </pic:blipFill>
+                  <pic:spPr>
+                    <a:xfrm>
+                      <a:off x="0" y="0"/>
+                      <a:ext cx="1844200" cy="365792"/>
+                    </a:xfrm>
+                    <a:prstGeom prst="rect">
+                      <a:avLst/>
+                    </a:prstGeom>
+                  </pic:spPr>
+                </pic:pic>
+              </a:graphicData>
+            </a:graphic>
+          </wp:inline>
+        </w:drawing>
+      </w:r>
+    </w:p>
+    <w:p>
+      <w:pPr>
+        <w:pStyle w:val="Paragraphedeliste"/>
+        <w:numPr>
+          <w:ilvl w:val="0"/>
+          <w:numId w:val="3"/>
+        </w:numPr>
+      </w:pPr>
+      <w:r>
+        <w:t>Numéro de journée invalide :</w:t>
+      </w:r>
+    </w:p>
+    <w:p>
+      <w:pPr>
+        <w:pStyle w:val="Paragraphedeliste"/>
+      </w:pPr>
+      <w:r>
+        <w:drawing>
+          <wp:inline distT="0" distB="0" distL="0" distR="0" wp14:anchorId="2CB6E8CB" wp14:editId="45977DCA">
+            <wp:extent cx="5760720" cy="462915"/>
+            <wp:effectExtent l="0" t="0" r="0" b="0"/>
+            <wp:docPr id="6" name="Image 6"/>
+            <wp:cNvGraphicFramePr>
+              <a:graphicFrameLocks xmlns:a="http://schemas.openxmlformats.org/drawingml/2006/main" noChangeAspect="1"/>
+            </wp:cNvGraphicFramePr>
+            <a:graphic xmlns:a="http://schemas.openxmlformats.org/drawingml/2006/main">
+              <a:graphicData uri="http://schemas.openxmlformats.org/drawingml/2006/picture">
+                <pic:pic xmlns:pic="http://schemas.openxmlformats.org/drawingml/2006/picture">
+                  <pic:nvPicPr>
+                    <pic:cNvPr id="1" name=""/>
+                    <pic:cNvPicPr/>
+                  </pic:nvPicPr>
+                  <pic:blipFill>
+                    <a:blip r:embed="rId10"/>
+                    <a:stretch>
+                      <a:fillRect/>
+                    </a:stretch>
+                  </pic:blipFill>
+                  <pic:spPr>
+                    <a:xfrm>
+                      <a:off x="0" y="0"/>
+                      <a:ext cx="5760720" cy="462915"/>
+                    </a:xfrm>
+                    <a:prstGeom prst="rect">
+                      <a:avLst/>
+                    </a:prstGeom>
+                  </pic:spPr>
+                </pic:pic>
+              </a:graphicData>
+            </a:graphic>
+          </wp:inline>
+        </w:drawing>
+      </w:r>
+    </w:p>
+    <w:p>
+      <w:pPr>
+        <w:pStyle w:val="Paragraphedeliste"/>
+      </w:pPr>
+      <w:r>
+        <w:drawing>
+          <wp:inline distT="0" distB="0" distL="0" distR="0" wp14:anchorId="4BBF836C" wp14:editId="600C334B">
+            <wp:extent cx="2385267" cy="922100"/>
+            <wp:effectExtent l="0" t="0" r="0" b="0"/>
+            <wp:docPr id="7" name="Image 7"/>
+            <wp:cNvGraphicFramePr>
+              <a:graphicFrameLocks xmlns:a="http://schemas.openxmlformats.org/drawingml/2006/main" noChangeAspect="1"/>
+            </wp:cNvGraphicFramePr>
+            <a:graphic xmlns:a="http://schemas.openxmlformats.org/drawingml/2006/main">
+              <a:graphicData uri="http://schemas.openxmlformats.org/drawingml/2006/picture">
+                <pic:pic xmlns:pic="http://schemas.openxmlformats.org/drawingml/2006/picture">
+                  <pic:nvPicPr>
+                    <pic:cNvPr id="1" name=""/>
+                    <pic:cNvPicPr/>
+                  </pic:nvPicPr>
+                  <pic:blipFill>
+                    <a:blip r:embed="rId11"/>
+                    <a:stretch>
+                      <a:fillRect/>
+                    </a:stretch>
+                  </pic:blipFill>
+                  <pic:spPr>
+                    <a:xfrm>
+                      <a:off x="0" y="0"/>
+                      <a:ext cx="2385267" cy="922100"/>
+                    </a:xfrm>
+                    <a:prstGeom prst="rect">
+                      <a:avLst/>
+                    </a:prstGeom>
+                  </pic:spPr>
+                </pic:pic>
+              </a:graphicData>
+            </a:graphic>
+          </wp:inline>
+        </w:drawing>
+      </w:r>
+    </w:p>
+    <w:p>
+      <w:pPr>
+        <w:pStyle w:val="Paragraphedeliste"/>
+        <w:numPr>
+          <w:ilvl w:val="0"/>
+          <w:numId w:val="3"/>
+        </w:numPr>
+      </w:pPr>
+      <w:r>
+        <w:t>Arbitre inconnu :</w:t>
+      </w:r>
+    </w:p>
+    <w:p>
+      <w:pPr>
+        <w:pStyle w:val="Paragraphedeliste"/>
+      </w:pPr>
+      <w:r>
+        <w:drawing>
+          <wp:inline distT="0" distB="0" distL="0" distR="0" wp14:anchorId="3EDC25C2" wp14:editId="63B5B9C6">
+            <wp:extent cx="5760720" cy="528955"/>
+            <wp:effectExtent l="0" t="0" r="0" b="4445"/>
+            <wp:docPr id="8" name="Image 8"/>
+            <wp:cNvGraphicFramePr>
+              <a:graphicFrameLocks xmlns:a="http://schemas.openxmlformats.org/drawingml/2006/main" noChangeAspect="1"/>
+            </wp:cNvGraphicFramePr>
+            <a:graphic xmlns:a="http://schemas.openxmlformats.org/drawingml/2006/main">
+              <a:graphicData uri="http://schemas.openxmlformats.org/drawingml/2006/picture">
+                <pic:pic xmlns:pic="http://schemas.openxmlformats.org/drawingml/2006/picture">
+                  <pic:nvPicPr>
+                    <pic:cNvPr id="1" name=""/>
+                    <pic:cNvPicPr/>
+                  </pic:nvPicPr>
+                  <pic:blipFill>
+                    <a:blip r:embed="rId12"/>
+                    <a:stretch>
+                      <a:fillRect/>
+                    </a:stretch>
+                  </pic:blipFill>
+                  <pic:spPr>
+                    <a:xfrm>
+                      <a:off x="0" y="0"/>
+                      <a:ext cx="5760720" cy="528955"/>
+                    </a:xfrm>
+                    <a:prstGeom prst="rect">
+                      <a:avLst/>
+                    </a:prstGeom>
+                  </pic:spPr>
+                </pic:pic>
+              </a:graphicData>
+            </a:graphic>
+          </wp:inline>
+        </w:drawing>
+      </w:r>
+    </w:p>
+    <w:p>
+      <w:pPr>
+        <w:pStyle w:val="Paragraphedeliste"/>
+      </w:pPr>
+      <w:r>
+        <w:drawing>
+          <wp:inline distT="0" distB="0" distL="0" distR="0" wp14:anchorId="140FE5E5" wp14:editId="4D84281D">
+            <wp:extent cx="2766300" cy="685859"/>
+            <wp:effectExtent l="0" t="0" r="0" b="0"/>
+            <wp:docPr id="9" name="Image 9"/>
+            <wp:cNvGraphicFramePr>
+              <a:graphicFrameLocks xmlns:a="http://schemas.openxmlformats.org/drawingml/2006/main" noChangeAspect="1"/>
+            </wp:cNvGraphicFramePr>
+            <a:graphic xmlns:a="http://schemas.openxmlformats.org/drawingml/2006/main">
+              <a:graphicData uri="http://schemas.openxmlformats.org/drawingml/2006/picture">
+                <pic:pic xmlns:pic="http://schemas.openxmlformats.org/drawingml/2006/picture">
+                  <pic:nvPicPr>
+                    <pic:cNvPr id="1" name=""/>
+                    <pic:cNvPicPr/>
+                  </pic:nvPicPr>
+                  <pic:blipFill>
+                    <a:blip r:embed="rId13"/>
+                    <a:stretch>
+                      <a:fillRect/>
+                    </a:stretch>
+                  </pic:blipFill>
+                  <pic:spPr>
+                    <a:xfrm>
+                      <a:off x="0" y="0"/>
+                      <a:ext cx="2766300" cy="685859"/>
+                    </a:xfrm>
+                    <a:prstGeom prst="rect">
+                      <a:avLst/>
+                    </a:prstGeom>
+                  </pic:spPr>
+                </pic:pic>
+              </a:graphicData>
+            </a:graphic>
+          </wp:inline>
+        </w:drawing>
+      </w:r>
+    </w:p>
+    <w:p>
+      <w:pPr>
+        <w:pStyle w:val="Paragraphedeliste"/>
+        <w:numPr>
+          <w:ilvl w:val="0"/>
+          <w:numId w:val="3"/>
+        </w:numPr>
+      </w:pPr>
+      <w:r>
+        <w:t>Equipe 1 manquante :</w:t>
+      </w:r>
+    </w:p>
+    <w:p>
+      <w:pPr>
+        <w:pStyle w:val="Paragraphedeliste"/>
+      </w:pPr>
+      <w:r>
+        <w:lastRenderedPageBreak/>
+        <w:drawing>
+          <wp:inline distT="0" distB="0" distL="0" distR="0" wp14:anchorId="1F3BE462" wp14:editId="1A3ED7BC">
+            <wp:extent cx="5760720" cy="384810"/>
+            <wp:effectExtent l="0" t="0" r="0" b="0"/>
+            <wp:docPr id="10" name="Image 10"/>
+            <wp:cNvGraphicFramePr>
+              <a:graphicFrameLocks xmlns:a="http://schemas.openxmlformats.org/drawingml/2006/main" noChangeAspect="1"/>
+            </wp:cNvGraphicFramePr>
+            <a:graphic xmlns:a="http://schemas.openxmlformats.org/drawingml/2006/main">
+              <a:graphicData uri="http://schemas.openxmlformats.org/drawingml/2006/picture">
+                <pic:pic xmlns:pic="http://schemas.openxmlformats.org/drawingml/2006/picture">
+                  <pic:nvPicPr>
+                    <pic:cNvPr id="1" name=""/>
+                    <pic:cNvPicPr/>
+                  </pic:nvPicPr>
+                  <pic:blipFill>
+                    <a:blip r:embed="rId14"/>
+                    <a:stretch>
+                      <a:fillRect/>
+                    </a:stretch>
+                  </pic:blipFill>
+                  <pic:spPr>
+                    <a:xfrm>
+                      <a:off x="0" y="0"/>
+                      <a:ext cx="5760720" cy="384810"/>
+                    </a:xfrm>
+                    <a:prstGeom prst="rect">
+                      <a:avLst/>
+                    </a:prstGeom>
+                  </pic:spPr>
+                </pic:pic>
+              </a:graphicData>
+            </a:graphic>
+          </wp:inline>
+        </w:drawing>
+      </w:r>
+    </w:p>
+    <w:p>
+      <w:pPr>
+        <w:pStyle w:val="Paragraphedeliste"/>
+      </w:pPr>
+      <w:r>
+        <w:drawing>
+          <wp:inline distT="0" distB="0" distL="0" distR="0" wp14:anchorId="41980346" wp14:editId="6337E5C7">
+            <wp:extent cx="2042337" cy="762066"/>
+            <wp:effectExtent l="0" t="0" r="0" b="0"/>
+            <wp:docPr id="11" name="Image 11"/>
+            <wp:cNvGraphicFramePr>
+              <a:graphicFrameLocks xmlns:a="http://schemas.openxmlformats.org/drawingml/2006/main" noChangeAspect="1"/>
+            </wp:cNvGraphicFramePr>
+            <a:graphic xmlns:a="http://schemas.openxmlformats.org/drawingml/2006/main">
+              <a:graphicData uri="http://schemas.openxmlformats.org/drawingml/2006/picture">
+                <pic:pic xmlns:pic="http://schemas.openxmlformats.org/drawingml/2006/picture">
+                  <pic:nvPicPr>
+                    <pic:cNvPr id="1" name=""/>
+                    <pic:cNvPicPr/>
+                  </pic:nvPicPr>
+                  <pic:blipFill>
+                    <a:blip r:embed="rId15"/>
+                    <a:stretch>
+                      <a:fillRect/>
+                    </a:stretch>
+                  </pic:blipFill>
+                  <pic:spPr>
+                    <a:xfrm>
+                      <a:off x="0" y="0"/>
+                      <a:ext cx="2042337" cy="762066"/>
+                    </a:xfrm>
+                    <a:prstGeom prst="rect">
+                      <a:avLst/>
+                    </a:prstGeom>
+                  </pic:spPr>
+                </pic:pic>
+              </a:graphicData>
+            </a:graphic>
+          </wp:inline>
+        </w:drawing>
+      </w:r>
+    </w:p>
+    <w:p>
+      <w:pPr>
+        <w:pStyle w:val="Paragraphedeliste"/>
+        <w:numPr>
+          <w:ilvl w:val="0"/>
+          <w:numId w:val="3"/>
+        </w:numPr>
+      </w:pPr>
+      <w:r>
+        <w:t>Equipe 2 manquante :</w:t>
+      </w:r>
+    </w:p>
+    <w:p>
+      <w:pPr>
+        <w:pStyle w:val="Paragraphedeliste"/>
+        <w:numPr>
+          <w:ilvl w:val="0"/>
+          <w:numId w:val="3"/>
+        </w:numPr>
+        <w:shd w:val="clear" w:color="auto" w:fill="0F111A"/>
+        <w:spacing w:after="0" w:line="285" w:lineRule="atLeast"/>
+        <w:rPr>
+          <w:rFonts w:ascii="Consolas" w:eastAsia="Times New Roman" w:hAnsi="Consolas" w:cs="Times New Roman"/>
+          <w:color w:val="8F93A2"/>
+          <w:lang w:eastAsia="fr-FR"/>
+        </w:rPr>
+      </w:pPr>
+      <w:r>
+        <w:rPr>
+          <w:rFonts w:ascii="Consolas" w:eastAsia="Times New Roman" w:hAnsi="Consolas" w:cs="Times New Roman"/>
+          <w:color w:val="F78C6C"/>
+          <w:lang w:eastAsia="fr-FR"/>
+        </w:rPr>
+        <w:t>SET</w:t>
+      </w:r>
+      <w:r>
+        <w:rPr>
+          <w:rFonts w:ascii="Consolas" w:eastAsia="Times New Roman" w:hAnsi="Consolas" w:cs="Times New Roman"/>
+          <w:color w:val="8F93A2"/>
+          <w:lang w:eastAsia="fr-FR"/>
+        </w:rPr>
+        <w:t xml:space="preserve"> SERVEROUTPUT </w:t>
+      </w:r>
+      <w:proofErr w:type="gramStart"/>
+      <w:r>
+        <w:rPr>
+          <w:rFonts w:ascii="Consolas" w:eastAsia="Times New Roman" w:hAnsi="Consolas" w:cs="Times New Roman"/>
+          <w:color w:val="F78C6C"/>
+          <w:lang w:eastAsia="fr-FR"/>
+        </w:rPr>
+        <w:t>ON</w:t>
+      </w:r>
+      <w:r>
+        <w:rPr>
+          <w:rFonts w:ascii="Consolas" w:eastAsia="Times New Roman" w:hAnsi="Consolas" w:cs="Times New Roman"/>
+          <w:color w:val="8F93A2"/>
+          <w:lang w:eastAsia="fr-FR"/>
+        </w:rPr>
+        <w:t>;</w:t>
+      </w:r>
+      <w:proofErr w:type="gramEnd"/>
+    </w:p>
+    <w:p>
+      <w:pPr>
+        <w:pStyle w:val="Paragraphedeliste"/>
+        <w:numPr>
+          <w:ilvl w:val="0"/>
+          <w:numId w:val="3"/>
+        </w:numPr>
+        <w:shd w:val="clear" w:color="auto" w:fill="0F111A"/>
+        <w:spacing w:after="0" w:line="285" w:lineRule="atLeast"/>
+        <w:rPr>
+          <w:rFonts w:ascii="Consolas" w:eastAsia="Times New Roman" w:hAnsi="Consolas" w:cs="Times New Roman"/>
+          <w:color w:val="8F93A2"/>
+          <w:lang w:eastAsia="fr-FR"/>
+        </w:rPr>
+      </w:pPr>
+      <w:r>
+        <w:rPr>
+          <w:rFonts w:ascii="Consolas" w:eastAsia="Times New Roman" w:hAnsi="Consolas" w:cs="Times New Roman"/>
+          <w:color w:val="F78C6C"/>
+          <w:lang w:eastAsia="fr-FR"/>
+        </w:rPr>
+        <w:t>EXEC</w:t>
+      </w:r>
+      <w:r>
+        <w:rPr>
+          <w:rFonts w:ascii="Consolas" w:eastAsia="Times New Roman" w:hAnsi="Consolas" w:cs="Times New Roman"/>
+          <w:color w:val="8F93A2"/>
+          <w:lang w:eastAsia="fr-FR"/>
+        </w:rPr>
+        <w:t xml:space="preserve"> </w:t>
+      </w:r>
+      <w:proofErr w:type="spellStart"/>
+      <w:proofErr w:type="gramStart"/>
+      <w:r>
+        <w:rPr>
+          <w:rFonts w:ascii="Consolas" w:eastAsia="Times New Roman" w:hAnsi="Consolas" w:cs="Times New Roman"/>
+          <w:color w:val="8F93A2"/>
+          <w:lang w:eastAsia="fr-FR"/>
+        </w:rPr>
+        <w:t>ajoutermatch</w:t>
+      </w:r>
+      <w:proofErr w:type="spellEnd"/>
+      <w:r>
+        <w:rPr>
+          <w:rFonts w:ascii="Consolas" w:eastAsia="Times New Roman" w:hAnsi="Consolas" w:cs="Times New Roman"/>
+          <w:color w:val="8F93A2"/>
+          <w:lang w:eastAsia="fr-FR"/>
+        </w:rPr>
+        <w:t>(</w:t>
+      </w:r>
+      <w:proofErr w:type="gramEnd"/>
+      <w:r>
+        <w:rPr>
+          <w:rFonts w:ascii="Consolas" w:eastAsia="Times New Roman" w:hAnsi="Consolas" w:cs="Times New Roman"/>
+          <w:color w:val="F78C6C"/>
+          <w:lang w:eastAsia="fr-FR"/>
+        </w:rPr>
+        <w:t>1</w:t>
+      </w:r>
+      <w:r>
+        <w:rPr>
+          <w:rFonts w:ascii="Consolas" w:eastAsia="Times New Roman" w:hAnsi="Consolas" w:cs="Times New Roman"/>
+          <w:color w:val="8F93A2"/>
+          <w:lang w:eastAsia="fr-FR"/>
+        </w:rPr>
+        <w:t xml:space="preserve">, </w:t>
+      </w:r>
+      <w:r>
+        <w:rPr>
+          <w:rFonts w:ascii="Consolas" w:eastAsia="Times New Roman" w:hAnsi="Consolas" w:cs="Times New Roman"/>
+          <w:color w:val="89DDFF"/>
+          <w:lang w:eastAsia="fr-FR"/>
+        </w:rPr>
+        <w:t>'</w:t>
+      </w:r>
+      <w:r>
+        <w:rPr>
+          <w:rFonts w:ascii="Consolas" w:eastAsia="Times New Roman" w:hAnsi="Consolas" w:cs="Times New Roman"/>
+          <w:color w:val="C3E88D"/>
+          <w:lang w:eastAsia="fr-FR"/>
+        </w:rPr>
+        <w:t>01/01/01</w:t>
+      </w:r>
+      <w:r>
+        <w:rPr>
+          <w:rFonts w:ascii="Consolas" w:eastAsia="Times New Roman" w:hAnsi="Consolas" w:cs="Times New Roman"/>
+          <w:color w:val="89DDFF"/>
+          <w:lang w:eastAsia="fr-FR"/>
+        </w:rPr>
+        <w:t>'</w:t>
+      </w:r>
+      <w:r>
+        <w:rPr>
+          <w:rFonts w:ascii="Consolas" w:eastAsia="Times New Roman" w:hAnsi="Consolas" w:cs="Times New Roman"/>
+          <w:color w:val="8F93A2"/>
+          <w:lang w:eastAsia="fr-FR"/>
+        </w:rPr>
+        <w:t xml:space="preserve">, </w:t>
+      </w:r>
+      <w:r>
+        <w:rPr>
+          <w:rFonts w:ascii="Consolas" w:eastAsia="Times New Roman" w:hAnsi="Consolas" w:cs="Times New Roman"/>
+          <w:color w:val="89DDFF"/>
+          <w:lang w:eastAsia="fr-FR"/>
+        </w:rPr>
+        <w:t>'</w:t>
+      </w:r>
+      <w:r>
+        <w:rPr>
+          <w:rFonts w:ascii="Consolas" w:eastAsia="Times New Roman" w:hAnsi="Consolas" w:cs="Times New Roman"/>
+          <w:color w:val="C3E88D"/>
+          <w:lang w:eastAsia="fr-FR"/>
+        </w:rPr>
+        <w:t>Stade de France</w:t>
+      </w:r>
+      <w:r>
+        <w:rPr>
+          <w:rFonts w:ascii="Consolas" w:eastAsia="Times New Roman" w:hAnsi="Consolas" w:cs="Times New Roman"/>
+          <w:color w:val="89DDFF"/>
+          <w:lang w:eastAsia="fr-FR"/>
+        </w:rPr>
+        <w:t>'</w:t>
+      </w:r>
+      <w:r>
+        <w:rPr>
+          <w:rFonts w:ascii="Consolas" w:eastAsia="Times New Roman" w:hAnsi="Consolas" w:cs="Times New Roman"/>
+          <w:color w:val="8F93A2"/>
+          <w:lang w:eastAsia="fr-FR"/>
+        </w:rPr>
+        <w:t xml:space="preserve">, </w:t>
+      </w:r>
+      <w:r>
+        <w:rPr>
+          <w:rFonts w:ascii="Consolas" w:eastAsia="Times New Roman" w:hAnsi="Consolas" w:cs="Times New Roman"/>
+          <w:color w:val="89DDFF"/>
+          <w:lang w:eastAsia="fr-FR"/>
+        </w:rPr>
+        <w:t>'</w:t>
+      </w:r>
+      <w:r>
+        <w:rPr>
+          <w:rFonts w:ascii="Consolas" w:eastAsia="Times New Roman" w:hAnsi="Consolas" w:cs="Times New Roman"/>
+          <w:color w:val="C3E88D"/>
+          <w:lang w:eastAsia="fr-FR"/>
+        </w:rPr>
+        <w:t>Paris</w:t>
+      </w:r>
+      <w:r>
+        <w:rPr>
+          <w:rFonts w:ascii="Consolas" w:eastAsia="Times New Roman" w:hAnsi="Consolas" w:cs="Times New Roman"/>
+          <w:color w:val="89DDFF"/>
+          <w:lang w:eastAsia="fr-FR"/>
+        </w:rPr>
+        <w:t>'</w:t>
+      </w:r>
+      <w:r>
+        <w:rPr>
+          <w:rFonts w:ascii="Consolas" w:eastAsia="Times New Roman" w:hAnsi="Consolas" w:cs="Times New Roman"/>
+          <w:color w:val="8F93A2"/>
+          <w:lang w:eastAsia="fr-FR"/>
+        </w:rPr>
+        <w:t xml:space="preserve">, </w:t>
+      </w:r>
+      <w:r>
+        <w:rPr>
+          <w:rFonts w:ascii="Consolas" w:eastAsia="Times New Roman" w:hAnsi="Consolas" w:cs="Times New Roman"/>
+          <w:color w:val="89DDFF"/>
+          <w:lang w:eastAsia="fr-FR"/>
+        </w:rPr>
+        <w:t>'</w:t>
+      </w:r>
+      <w:r>
+        <w:rPr>
+          <w:rFonts w:ascii="Consolas" w:eastAsia="Times New Roman" w:hAnsi="Consolas" w:cs="Times New Roman"/>
+          <w:color w:val="C3E88D"/>
+          <w:lang w:eastAsia="fr-FR"/>
+        </w:rPr>
+        <w:t>Sean</w:t>
+      </w:r>
+      <w:r>
+        <w:rPr>
+          <w:rFonts w:ascii="Consolas" w:eastAsia="Times New Roman" w:hAnsi="Consolas" w:cs="Times New Roman"/>
+          <w:color w:val="89DDFF"/>
+          <w:lang w:eastAsia="fr-FR"/>
+        </w:rPr>
+        <w:t>'</w:t>
+      </w:r>
+      <w:r>
+        <w:rPr>
+          <w:rFonts w:ascii="Consolas" w:eastAsia="Times New Roman" w:hAnsi="Consolas" w:cs="Times New Roman"/>
+          <w:color w:val="8F93A2"/>
+          <w:lang w:eastAsia="fr-FR"/>
+        </w:rPr>
+        <w:t xml:space="preserve">, </w:t>
+      </w:r>
+      <w:r>
+        <w:rPr>
+          <w:rFonts w:ascii="Consolas" w:eastAsia="Times New Roman" w:hAnsi="Consolas" w:cs="Times New Roman"/>
+          <w:color w:val="89DDFF"/>
+          <w:lang w:eastAsia="fr-FR"/>
+        </w:rPr>
+        <w:t>'</w:t>
+      </w:r>
+      <w:proofErr w:type="spellStart"/>
+      <w:r>
+        <w:rPr>
+          <w:rFonts w:ascii="Consolas" w:eastAsia="Times New Roman" w:hAnsi="Consolas" w:cs="Times New Roman"/>
+          <w:color w:val="C3E88D"/>
+          <w:lang w:eastAsia="fr-FR"/>
+        </w:rPr>
+        <w:t>Escassut</w:t>
+      </w:r>
+      <w:proofErr w:type="spellEnd"/>
+      <w:r>
+        <w:rPr>
+          <w:rFonts w:ascii="Consolas" w:eastAsia="Times New Roman" w:hAnsi="Consolas" w:cs="Times New Roman"/>
+          <w:color w:val="89DDFF"/>
+          <w:lang w:eastAsia="fr-FR"/>
+        </w:rPr>
+        <w:t>'</w:t>
+      </w:r>
+      <w:r>
+        <w:rPr>
+          <w:rFonts w:ascii="Consolas" w:eastAsia="Times New Roman" w:hAnsi="Consolas" w:cs="Times New Roman"/>
+          <w:color w:val="8F93A2"/>
+          <w:lang w:eastAsia="fr-FR"/>
+        </w:rPr>
+        <w:t xml:space="preserve">, </w:t>
+      </w:r>
+      <w:r>
+        <w:rPr>
+          <w:rFonts w:ascii="Consolas" w:eastAsia="Times New Roman" w:hAnsi="Consolas" w:cs="Times New Roman"/>
+          <w:color w:val="89DDFF"/>
+          <w:lang w:eastAsia="fr-FR"/>
+        </w:rPr>
+        <w:t>'</w:t>
+      </w:r>
+      <w:r>
+        <w:rPr>
+          <w:rFonts w:ascii="Consolas" w:eastAsia="Times New Roman" w:hAnsi="Consolas" w:cs="Times New Roman"/>
+          <w:color w:val="C3E88D"/>
+          <w:lang w:eastAsia="fr-FR"/>
+        </w:rPr>
+        <w:t>SCO</w:t>
+      </w:r>
+      <w:r>
+        <w:rPr>
+          <w:rFonts w:ascii="Consolas" w:eastAsia="Times New Roman" w:hAnsi="Consolas" w:cs="Times New Roman"/>
+          <w:color w:val="89DDFF"/>
+          <w:lang w:eastAsia="fr-FR"/>
+        </w:rPr>
+        <w:t>'</w:t>
+      </w:r>
+      <w:r>
+        <w:rPr>
+          <w:rFonts w:ascii="Consolas" w:eastAsia="Times New Roman" w:hAnsi="Consolas" w:cs="Times New Roman"/>
+          <w:color w:val="8F93A2"/>
+          <w:lang w:eastAsia="fr-FR"/>
+        </w:rPr>
+        <w:t xml:space="preserve">, </w:t>
+      </w:r>
+      <w:r>
+        <w:rPr>
+          <w:rFonts w:ascii="Consolas" w:eastAsia="Times New Roman" w:hAnsi="Consolas" w:cs="Times New Roman"/>
+          <w:color w:val="F78C6C"/>
+          <w:lang w:eastAsia="fr-FR"/>
+        </w:rPr>
+        <w:t>NULL</w:t>
+      </w:r>
+      <w:r>
+        <w:rPr>
+          <w:rFonts w:ascii="Consolas" w:eastAsia="Times New Roman" w:hAnsi="Consolas" w:cs="Times New Roman"/>
+          <w:color w:val="8F93A2"/>
+          <w:lang w:eastAsia="fr-FR"/>
+        </w:rPr>
+        <w:t>);</w:t>
+      </w:r>
+    </w:p>
+    <w:p>
+      <w:pPr>
+        <w:pStyle w:val="Paragraphedeliste"/>
+      </w:pPr>
+      <w:r>
+        <w:drawing>
+          <wp:inline distT="0" distB="0" distL="0" distR="0" wp14:anchorId="19558292" wp14:editId="52A7D756">
+            <wp:extent cx="1905165" cy="662997"/>
+            <wp:effectExtent l="0" t="0" r="0" b="3810"/>
+            <wp:docPr id="13" name="Image 13"/>
+            <wp:cNvGraphicFramePr>
+              <a:graphicFrameLocks xmlns:a="http://schemas.openxmlformats.org/drawingml/2006/main" noChangeAspect="1"/>
+            </wp:cNvGraphicFramePr>
+            <a:graphic xmlns:a="http://schemas.openxmlformats.org/drawingml/2006/main">
+              <a:graphicData uri="http://schemas.openxmlformats.org/drawingml/2006/picture">
+                <pic:pic xmlns:pic="http://schemas.openxmlformats.org/drawingml/2006/picture">
+                  <pic:nvPicPr>
+                    <pic:cNvPr id="1" name=""/>
+                    <pic:cNvPicPr/>
+                  </pic:nvPicPr>
+                  <pic:blipFill>
+                    <a:blip r:embed="rId16"/>
+                    <a:stretch>
+                      <a:fillRect/>
+                    </a:stretch>
+                  </pic:blipFill>
+                  <pic:spPr>
+                    <a:xfrm>
+                      <a:off x="0" y="0"/>
+                      <a:ext cx="1905165" cy="662997"/>
+                    </a:xfrm>
+                    <a:prstGeom prst="rect">
+                      <a:avLst/>
+                    </a:prstGeom>
+                  </pic:spPr>
+                </pic:pic>
+              </a:graphicData>
+            </a:graphic>
+          </wp:inline>
+        </w:drawing>
+      </w:r>
+    </w:p>
+    <w:p>
+      <w:pPr>
+        <w:pStyle w:val="Paragraphedeliste"/>
+        <w:numPr>
+          <w:ilvl w:val="0"/>
+          <w:numId w:val="3"/>
+        </w:numPr>
+      </w:pPr>
+      <w:r>
+        <w:t>Equipe 1 inconnue :</w:t>
+      </w:r>
+    </w:p>
+    <w:p>
+      <w:pPr>
+        <w:pStyle w:val="Paragraphedeliste"/>
+      </w:pPr>
+      <w:r>
+        <w:drawing>
+          <wp:inline distT="0" distB="0" distL="0" distR="0" wp14:anchorId="4C5D55D1" wp14:editId="22D46AD7">
+            <wp:extent cx="5760720" cy="454660"/>
+            <wp:effectExtent l="0" t="0" r="0" b="2540"/>
+            <wp:docPr id="15" name="Image 15"/>
+            <wp:cNvGraphicFramePr>
+              <a:graphicFrameLocks xmlns:a="http://schemas.openxmlformats.org/drawingml/2006/main" noChangeAspect="1"/>
+            </wp:cNvGraphicFramePr>
+            <a:graphic xmlns:a="http://schemas.openxmlformats.org/drawingml/2006/main">
+              <a:graphicData uri="http://schemas.openxmlformats.org/drawingml/2006/picture">
+                <pic:pic xmlns:pic="http://schemas.openxmlformats.org/drawingml/2006/picture">
+                  <pic:nvPicPr>
+                    <pic:cNvPr id="1" name=""/>
+                    <pic:cNvPicPr/>
+                  </pic:nvPicPr>
+                  <pic:blipFill>
+                    <a:blip r:embed="rId17"/>
+                    <a:stretch>
+                      <a:fillRect/>
+                    </a:stretch>
+                  </pic:blipFill>
+                  <pic:spPr>
+                    <a:xfrm>
+                      <a:off x="0" y="0"/>
+                      <a:ext cx="5760720" cy="454660"/>
+                    </a:xfrm>
+                    <a:prstGeom prst="rect">
+                      <a:avLst/>
+                    </a:prstGeom>
+                  </pic:spPr>
+                </pic:pic>
+              </a:graphicData>
+            </a:graphic>
+          </wp:inline>
+        </w:drawing>
+      </w:r>
+    </w:p>
+    <w:p>
+      <w:pPr>
+        <w:pStyle w:val="Paragraphedeliste"/>
+        <w:numPr>
+          <w:ilvl w:val="0"/>
+          <w:numId w:val="3"/>
+        </w:numPr>
+      </w:pPr>
+      <w:r>
+        <w:t>Une équipe joue contre elle-même :</w:t>
+      </w:r>
+    </w:p>
+    <w:p>
+      <w:pPr>
+        <w:pStyle w:val="Paragraphedeliste"/>
+      </w:pPr>
+      <w:r>
+        <w:drawing>
+          <wp:inline distT="0" distB="0" distL="0" distR="0" wp14:anchorId="78653546" wp14:editId="1D2C3AFE">
+            <wp:extent cx="5760720" cy="594995"/>
+            <wp:effectExtent l="0" t="0" r="0" b="0"/>
+            <wp:docPr id="18" name="Image 18"/>
+            <wp:cNvGraphicFramePr>
+              <a:graphicFrameLocks xmlns:a="http://schemas.openxmlformats.org/drawingml/2006/main" noChangeAspect="1"/>
+            </wp:cNvGraphicFramePr>
+            <a:graphic xmlns:a="http://schemas.openxmlformats.org/drawingml/2006/main">
+              <a:graphicData uri="http://schemas.openxmlformats.org/drawingml/2006/picture">
+                <pic:pic xmlns:pic="http://schemas.openxmlformats.org/drawingml/2006/picture">
+                  <pic:nvPicPr>
+                    <pic:cNvPr id="1" name=""/>
+                    <pic:cNvPicPr/>
+                  </pic:nvPicPr>
+                  <pic:blipFill>
+                    <a:blip r:embed="rId18"/>
+                    <a:stretch>
+                      <a:fillRect/>
+                    </a:stretch>
+                  </pic:blipFill>
+                  <pic:spPr>
+                    <a:xfrm>
+                      <a:off x="0" y="0"/>
+                      <a:ext cx="5760720" cy="594995"/>
+                    </a:xfrm>
+                    <a:prstGeom prst="rect">
+                      <a:avLst/>
+                    </a:prstGeom>
+                  </pic:spPr>
+                </pic:pic>
+              </a:graphicData>
+            </a:graphic>
+          </wp:inline>
+        </w:drawing>
+      </w:r>
+    </w:p>
+    <w:p>
+      <w:pPr>
+        <w:pStyle w:val="Paragraphedeliste"/>
+      </w:pPr>
+      <w:r>
+        <w:drawing>
+          <wp:inline distT="0" distB="0" distL="0" distR="0" wp14:anchorId="32DADD6D" wp14:editId="2D39CED0">
+            <wp:extent cx="3414056" cy="861135"/>
+            <wp:effectExtent l="0" t="0" r="0" b="0"/>
+            <wp:docPr id="17" name="Image 17"/>
+            <wp:cNvGraphicFramePr>
+              <a:graphicFrameLocks xmlns:a="http://schemas.openxmlformats.org/drawingml/2006/main" noChangeAspect="1"/>
+            </wp:cNvGraphicFramePr>
+            <a:graphic xmlns:a="http://schemas.openxmlformats.org/drawingml/2006/main">
+              <a:graphicData uri="http://schemas.openxmlformats.org/drawingml/2006/picture">
+                <pic:pic xmlns:pic="http://schemas.openxmlformats.org/drawingml/2006/picture">
+                  <pic:nvPicPr>
+                    <pic:cNvPr id="1" name=""/>
+                    <pic:cNvPicPr/>
+                  </pic:nvPicPr>
+                  <pic:blipFill>
+                    <a:blip r:embed="rId19"/>
+                    <a:stretch>
+                      <a:fillRect/>
+                    </a:stretch>
+                  </pic:blipFill>
+                  <pic:spPr>
+                    <a:xfrm>
+                      <a:off x="0" y="0"/>
+                      <a:ext cx="3414056" cy="861135"/>
+                    </a:xfrm>
+                    <a:prstGeom prst="rect">
+                      <a:avLst/>
+                    </a:prstGeom>
+                  </pic:spPr>
+                </pic:pic>
+              </a:graphicData>
+            </a:graphic>
+          </wp:inline>
+        </w:drawing>
       </w:r>
     </w:p>
     <w:sectPr>
@@ -195,6 +1320,232 @@
 <file path=word/numbering.xml><?xml version="1.0" encoding="utf-8"?>
 <w:numbering xmlns:wpc="http://schemas.microsoft.com/office/word/2010/wordprocessingCanvas" xmlns:cx="http://schemas.microsoft.com/office/drawing/2014/chartex" xmlns:mc="http://schemas.openxmlformats.org/markup-compatibility/2006" xmlns:o="urn:schemas-microsoft-com:office:office" xmlns:r="http://schemas.openxmlformats.org/officeDocument/2006/relationships" xmlns:m="http://schemas.openxmlformats.org/officeDocument/2006/math" xmlns:v="urn:schemas-microsoft-com:vml" xmlns:wp14="http://schemas.microsoft.com/office/word/2010/wordprocessingDrawing" xmlns:wp="http://schemas.openxmlformats.org/drawingml/2006/wordprocessingDrawing" xmlns:w10="urn:schemas-microsoft-com:office:word" xmlns:w="http://schemas.openxmlformats.org/wordprocessingml/2006/main" xmlns:w14="http://schemas.microsoft.com/office/word/2010/wordml" xmlns:w15="http://schemas.microsoft.com/office/word/2012/wordml" xmlns:w16se="http://schemas.microsoft.com/office/word/2015/wordml/symex" xmlns:wpg="http://schemas.microsoft.com/office/word/2010/wordprocessingGroup" xmlns:wpi="http://schemas.microsoft.com/office/word/2010/wordprocessingInk" xmlns:wne="http://schemas.microsoft.com/office/word/2006/wordml" xmlns:wps="http://schemas.microsoft.com/office/word/2010/wordprocessingShape" mc:Ignorable="w14 w15 w16se wp14">
   <w:abstractNum w:abstractNumId="0" w15:restartNumberingAfterBreak="0">
+    <w:nsid w:val="0E463B8A"/>
+    <w:multiLevelType w:val="hybridMultilevel"/>
+    <w:tmpl w:val="ADAC378E"/>
+    <w:lvl w:ilvl="0" w:tplc="040C0001">
+      <w:start w:val="1"/>
+      <w:numFmt w:val="bullet"/>
+      <w:lvlText w:val=""/>
+      <w:lvlJc w:val="left"/>
+      <w:pPr>
+        <w:ind w:left="720" w:hanging="360"/>
+      </w:pPr>
+      <w:rPr>
+        <w:rFonts w:ascii="Symbol" w:hAnsi="Symbol" w:hint="default"/>
+      </w:rPr>
+    </w:lvl>
+    <w:lvl w:ilvl="1" w:tplc="040C0003" w:tentative="1">
+      <w:start w:val="1"/>
+      <w:numFmt w:val="bullet"/>
+      <w:lvlText w:val="o"/>
+      <w:lvlJc w:val="left"/>
+      <w:pPr>
+        <w:ind w:left="1440" w:hanging="360"/>
+      </w:pPr>
+      <w:rPr>
+        <w:rFonts w:ascii="Courier New" w:hAnsi="Courier New" w:cs="Courier New" w:hint="default"/>
+      </w:rPr>
+    </w:lvl>
+    <w:lvl w:ilvl="2" w:tplc="040C0005" w:tentative="1">
+      <w:start w:val="1"/>
+      <w:numFmt w:val="bullet"/>
+      <w:lvlText w:val=""/>
+      <w:lvlJc w:val="left"/>
+      <w:pPr>
+        <w:ind w:left="2160" w:hanging="360"/>
+      </w:pPr>
+      <w:rPr>
+        <w:rFonts w:ascii="Wingdings" w:hAnsi="Wingdings" w:hint="default"/>
+      </w:rPr>
+    </w:lvl>
+    <w:lvl w:ilvl="3" w:tplc="040C0001" w:tentative="1">
+      <w:start w:val="1"/>
+      <w:numFmt w:val="bullet"/>
+      <w:lvlText w:val=""/>
+      <w:lvlJc w:val="left"/>
+      <w:pPr>
+        <w:ind w:left="2880" w:hanging="360"/>
+      </w:pPr>
+      <w:rPr>
+        <w:rFonts w:ascii="Symbol" w:hAnsi="Symbol" w:hint="default"/>
+      </w:rPr>
+    </w:lvl>
+    <w:lvl w:ilvl="4" w:tplc="040C0003" w:tentative="1">
+      <w:start w:val="1"/>
+      <w:numFmt w:val="bullet"/>
+      <w:lvlText w:val="o"/>
+      <w:lvlJc w:val="left"/>
+      <w:pPr>
+        <w:ind w:left="3600" w:hanging="360"/>
+      </w:pPr>
+      <w:rPr>
+        <w:rFonts w:ascii="Courier New" w:hAnsi="Courier New" w:cs="Courier New" w:hint="default"/>
+      </w:rPr>
+    </w:lvl>
+    <w:lvl w:ilvl="5" w:tplc="040C0005" w:tentative="1">
+      <w:start w:val="1"/>
+      <w:numFmt w:val="bullet"/>
+      <w:lvlText w:val=""/>
+      <w:lvlJc w:val="left"/>
+      <w:pPr>
+        <w:ind w:left="4320" w:hanging="360"/>
+      </w:pPr>
+      <w:rPr>
+        <w:rFonts w:ascii="Wingdings" w:hAnsi="Wingdings" w:hint="default"/>
+      </w:rPr>
+    </w:lvl>
+    <w:lvl w:ilvl="6" w:tplc="040C0001" w:tentative="1">
+      <w:start w:val="1"/>
+      <w:numFmt w:val="bullet"/>
+      <w:lvlText w:val=""/>
+      <w:lvlJc w:val="left"/>
+      <w:pPr>
+        <w:ind w:left="5040" w:hanging="360"/>
+      </w:pPr>
+      <w:rPr>
+        <w:rFonts w:ascii="Symbol" w:hAnsi="Symbol" w:hint="default"/>
+      </w:rPr>
+    </w:lvl>
+    <w:lvl w:ilvl="7" w:tplc="040C0003" w:tentative="1">
+      <w:start w:val="1"/>
+      <w:numFmt w:val="bullet"/>
+      <w:lvlText w:val="o"/>
+      <w:lvlJc w:val="left"/>
+      <w:pPr>
+        <w:ind w:left="5760" w:hanging="360"/>
+      </w:pPr>
+      <w:rPr>
+        <w:rFonts w:ascii="Courier New" w:hAnsi="Courier New" w:cs="Courier New" w:hint="default"/>
+      </w:rPr>
+    </w:lvl>
+    <w:lvl w:ilvl="8" w:tplc="040C0005" w:tentative="1">
+      <w:start w:val="1"/>
+      <w:numFmt w:val="bullet"/>
+      <w:lvlText w:val=""/>
+      <w:lvlJc w:val="left"/>
+      <w:pPr>
+        <w:ind w:left="6480" w:hanging="360"/>
+      </w:pPr>
+      <w:rPr>
+        <w:rFonts w:ascii="Wingdings" w:hAnsi="Wingdings" w:hint="default"/>
+      </w:rPr>
+    </w:lvl>
+  </w:abstractNum>
+  <w:abstractNum w:abstractNumId="1" w15:restartNumberingAfterBreak="0">
+    <w:nsid w:val="469E50BB"/>
+    <w:multiLevelType w:val="hybridMultilevel"/>
+    <w:tmpl w:val="DA5CB0B8"/>
+    <w:lvl w:ilvl="0" w:tplc="040C0001">
+      <w:start w:val="1"/>
+      <w:numFmt w:val="bullet"/>
+      <w:lvlText w:val=""/>
+      <w:lvlJc w:val="left"/>
+      <w:pPr>
+        <w:ind w:left="1440" w:hanging="360"/>
+      </w:pPr>
+      <w:rPr>
+        <w:rFonts w:ascii="Symbol" w:hAnsi="Symbol" w:hint="default"/>
+      </w:rPr>
+    </w:lvl>
+    <w:lvl w:ilvl="1" w:tplc="040C0003" w:tentative="1">
+      <w:start w:val="1"/>
+      <w:numFmt w:val="bullet"/>
+      <w:lvlText w:val="o"/>
+      <w:lvlJc w:val="left"/>
+      <w:pPr>
+        <w:ind w:left="2160" w:hanging="360"/>
+      </w:pPr>
+      <w:rPr>
+        <w:rFonts w:ascii="Courier New" w:hAnsi="Courier New" w:cs="Courier New" w:hint="default"/>
+      </w:rPr>
+    </w:lvl>
+    <w:lvl w:ilvl="2" w:tplc="040C0005" w:tentative="1">
+      <w:start w:val="1"/>
+      <w:numFmt w:val="bullet"/>
+      <w:lvlText w:val=""/>
+      <w:lvlJc w:val="left"/>
+      <w:pPr>
+        <w:ind w:left="2880" w:hanging="360"/>
+      </w:pPr>
+      <w:rPr>
+        <w:rFonts w:ascii="Wingdings" w:hAnsi="Wingdings" w:hint="default"/>
+      </w:rPr>
+    </w:lvl>
+    <w:lvl w:ilvl="3" w:tplc="040C0001" w:tentative="1">
+      <w:start w:val="1"/>
+      <w:numFmt w:val="bullet"/>
+      <w:lvlText w:val=""/>
+      <w:lvlJc w:val="left"/>
+      <w:pPr>
+        <w:ind w:left="3600" w:hanging="360"/>
+      </w:pPr>
+      <w:rPr>
+        <w:rFonts w:ascii="Symbol" w:hAnsi="Symbol" w:hint="default"/>
+      </w:rPr>
+    </w:lvl>
+    <w:lvl w:ilvl="4" w:tplc="040C0003" w:tentative="1">
+      <w:start w:val="1"/>
+      <w:numFmt w:val="bullet"/>
+      <w:lvlText w:val="o"/>
+      <w:lvlJc w:val="left"/>
+      <w:pPr>
+        <w:ind w:left="4320" w:hanging="360"/>
+      </w:pPr>
+      <w:rPr>
+        <w:rFonts w:ascii="Courier New" w:hAnsi="Courier New" w:cs="Courier New" w:hint="default"/>
+      </w:rPr>
+    </w:lvl>
+    <w:lvl w:ilvl="5" w:tplc="040C0005" w:tentative="1">
+      <w:start w:val="1"/>
+      <w:numFmt w:val="bullet"/>
+      <w:lvlText w:val=""/>
+      <w:lvlJc w:val="left"/>
+      <w:pPr>
+        <w:ind w:left="5040" w:hanging="360"/>
+      </w:pPr>
+      <w:rPr>
+        <w:rFonts w:ascii="Wingdings" w:hAnsi="Wingdings" w:hint="default"/>
+      </w:rPr>
+    </w:lvl>
+    <w:lvl w:ilvl="6" w:tplc="040C0001" w:tentative="1">
+      <w:start w:val="1"/>
+      <w:numFmt w:val="bullet"/>
+      <w:lvlText w:val=""/>
+      <w:lvlJc w:val="left"/>
+      <w:pPr>
+        <w:ind w:left="5760" w:hanging="360"/>
+      </w:pPr>
+      <w:rPr>
+        <w:rFonts w:ascii="Symbol" w:hAnsi="Symbol" w:hint="default"/>
+      </w:rPr>
+    </w:lvl>
+    <w:lvl w:ilvl="7" w:tplc="040C0003" w:tentative="1">
+      <w:start w:val="1"/>
+      <w:numFmt w:val="bullet"/>
+      <w:lvlText w:val="o"/>
+      <w:lvlJc w:val="left"/>
+      <w:pPr>
+        <w:ind w:left="6480" w:hanging="360"/>
+      </w:pPr>
+      <w:rPr>
+        <w:rFonts w:ascii="Courier New" w:hAnsi="Courier New" w:cs="Courier New" w:hint="default"/>
+      </w:rPr>
+    </w:lvl>
+    <w:lvl w:ilvl="8" w:tplc="040C0005" w:tentative="1">
+      <w:start w:val="1"/>
+      <w:numFmt w:val="bullet"/>
+      <w:lvlText w:val=""/>
+      <w:lvlJc w:val="left"/>
+      <w:pPr>
+        <w:ind w:left="7200" w:hanging="360"/>
+      </w:pPr>
+      <w:rPr>
+        <w:rFonts w:ascii="Wingdings" w:hAnsi="Wingdings" w:hint="default"/>
+      </w:rPr>
+    </w:lvl>
+  </w:abstractNum>
+  <w:abstractNum w:abstractNumId="2" w15:restartNumberingAfterBreak="0">
     <w:nsid w:val="7E850A13"/>
     <w:multiLevelType w:val="hybridMultilevel"/>
     <w:tmpl w:val="464AEDB6"/>
@@ -281,6 +1632,12 @@
     </w:lvl>
   </w:abstractNum>
   <w:num w:numId="1">
+    <w:abstractNumId w:val="2"/>
+  </w:num>
+  <w:num w:numId="2">
+    <w:abstractNumId w:val="1"/>
+  </w:num>
+  <w:num w:numId="3">
     <w:abstractNumId w:val="0"/>
   </w:num>
 </w:numbering>
@@ -1325,6 +2682,29 @@
       <w:contextualSpacing/>
     </w:pPr>
   </w:style>
+  <w:style w:type="paragraph" w:styleId="TM1">
+    <w:name w:val="toc 1"/>
+    <w:basedOn w:val="Normal"/>
+    <w:next w:val="Normal"/>
+    <w:autoRedefine/>
+    <w:uiPriority w:val="39"/>
+    <w:unhideWhenUsed/>
+    <w:rsid w:val="00406FA9"/>
+    <w:pPr>
+      <w:spacing w:after="100"/>
+    </w:pPr>
+  </w:style>
+  <w:style w:type="character" w:styleId="Lienhypertexte">
+    <w:name w:val="Hyperlink"/>
+    <w:basedOn w:val="Policepardfaut"/>
+    <w:uiPriority w:val="99"/>
+    <w:unhideWhenUsed/>
+    <w:rsid w:val="00406FA9"/>
+    <w:rPr>
+      <w:color w:val="0563C1" w:themeColor="hyperlink"/>
+      <w:u w:val="single"/>
+    </w:rPr>
+  </w:style>
 </w:styles>
 </file>
 
@@ -1594,7 +2974,7 @@
 </file>
 
 <file path=customXml/itemProps1.xml><?xml version="1.0" encoding="utf-8"?>
-<ds:datastoreItem xmlns:ds="http://schemas.openxmlformats.org/officeDocument/2006/customXml" ds:itemID="{A135682C-1F37-4DB7-9AF8-CC2510AA9B23}">
+<ds:datastoreItem xmlns:ds="http://schemas.openxmlformats.org/officeDocument/2006/customXml" ds:itemID="{1C5EF2C3-137D-44E0-9A39-3267F1D84687}">
   <ds:schemaRefs>
     <ds:schemaRef ds:uri="http://schemas.openxmlformats.org/officeDocument/2006/bibliography"/>
   </ds:schemaRefs>

</xml_diff>